<commit_message>
add 'colleague' to template
</commit_message>
<xml_diff>
--- a/lib/assets/telephone.docx
+++ b/lib/assets/telephone.docx
@@ -1,6 +1,6 @@
 
 <file path=word/document.xml><?xml version="1.0" encoding="utf-8"?>
-<w:document xmlns:wpc="http://schemas.microsoft.com/office/word/2010/wordprocessingCanvas" xmlns:cx="http://schemas.microsoft.com/office/drawing/2014/chartex" xmlns:cx1="http://schemas.microsoft.com/office/drawing/2015/9/8/chartex" xmlns:cx2="http://schemas.microsoft.com/office/drawing/2015/10/21/chartex" xmlns:cx3="http://schemas.microsoft.com/office/drawing/2016/5/9/chartex" xmlns:cx4="http://schemas.microsoft.com/office/drawing/2016/5/10/chartex" xmlns:cx5="http://schemas.microsoft.com/office/drawing/2016/5/11/chartex" xmlns:cx6="http://schemas.microsoft.com/office/drawing/2016/5/12/chartex" xmlns:cx7="http://schemas.microsoft.com/office/drawing/2016/5/13/chartex" xmlns:cx8="http://schemas.microsoft.com/office/drawing/2016/5/14/chartex" xmlns:mc="http://schemas.openxmlformats.org/markup-compatibility/2006" xmlns:aink="http://schemas.microsoft.com/office/drawing/2016/ink" xmlns:am3d="http://schemas.microsoft.com/office/drawing/2017/model3d" xmlns:o="urn:schemas-microsoft-com:office:office" xmlns:oel="http://schemas.microsoft.com/office/2019/extlst" xmlns:r="http://schemas.openxmlformats.org/officeDocument/2006/relationships" xmlns:m="http://schemas.openxmlformats.org/officeDocument/2006/math" xmlns:v="urn:schemas-microsoft-com:vml" xmlns:wp14="http://schemas.microsoft.com/office/word/2010/wordprocessingDrawing" xmlns:wp="http://schemas.openxmlformats.org/drawingml/2006/wordprocessingDrawing" xmlns:w10="urn:schemas-microsoft-com:office:word" xmlns:w="http://schemas.openxmlformats.org/wordprocessingml/2006/main" xmlns:w14="http://schemas.microsoft.com/office/word/2010/wordml" xmlns:w15="http://schemas.microsoft.com/office/word/2012/wordml" xmlns:w16cex="http://schemas.microsoft.com/office/word/2018/wordml/cex" xmlns:w16cid="http://schemas.microsoft.com/office/word/2016/wordml/cid" xmlns:w16="http://schemas.microsoft.com/office/word/2018/wordml" xmlns:w16sdtdh="http://schemas.microsoft.com/office/word/2020/wordml/sdtdatahash" xmlns:w16se="http://schemas.microsoft.com/office/word/2015/wordml/symex" xmlns:wpg="http://schemas.microsoft.com/office/word/2010/wordprocessingGroup" xmlns:wpi="http://schemas.microsoft.com/office/word/2010/wordprocessingInk" xmlns:wne="http://schemas.microsoft.com/office/word/2006/wordml" xmlns:wps="http://schemas.microsoft.com/office/word/2010/wordprocessingShape" mc:Ignorable="w14 w15 w16se w16cid w16 w16cex w16sdtdh wp14">
+<w:document xmlns:wpc="http://schemas.microsoft.com/office/word/2010/wordprocessingCanvas" xmlns:cx="http://schemas.microsoft.com/office/drawing/2014/chartex" xmlns:cx1="http://schemas.microsoft.com/office/drawing/2015/9/8/chartex" xmlns:cx2="http://schemas.microsoft.com/office/drawing/2015/10/21/chartex" xmlns:cx3="http://schemas.microsoft.com/office/drawing/2016/5/9/chartex" xmlns:cx4="http://schemas.microsoft.com/office/drawing/2016/5/10/chartex" xmlns:cx5="http://schemas.microsoft.com/office/drawing/2016/5/11/chartex" xmlns:cx6="http://schemas.microsoft.com/office/drawing/2016/5/12/chartex" xmlns:cx7="http://schemas.microsoft.com/office/drawing/2016/5/13/chartex" xmlns:cx8="http://schemas.microsoft.com/office/drawing/2016/5/14/chartex" xmlns:mc="http://schemas.openxmlformats.org/markup-compatibility/2006" xmlns:aink="http://schemas.microsoft.com/office/drawing/2016/ink" xmlns:am3d="http://schemas.microsoft.com/office/drawing/2017/model3d" xmlns:o="urn:schemas-microsoft-com:office:office" xmlns:oel="http://schemas.microsoft.com/office/2019/extlst" xmlns:r="http://schemas.openxmlformats.org/officeDocument/2006/relationships" xmlns:m="http://schemas.openxmlformats.org/officeDocument/2006/math" xmlns:v="urn:schemas-microsoft-com:vml" xmlns:wp14="http://schemas.microsoft.com/office/word/2010/wordprocessingDrawing" xmlns:wp="http://schemas.openxmlformats.org/drawingml/2006/wordprocessingDrawing" xmlns:w10="urn:schemas-microsoft-com:office:word" xmlns:w="http://schemas.openxmlformats.org/wordprocessingml/2006/main" xmlns:w14="http://schemas.microsoft.com/office/word/2010/wordml" xmlns:w15="http://schemas.microsoft.com/office/word/2012/wordml" xmlns:w16cex="http://schemas.microsoft.com/office/word/2018/wordml/cex" xmlns:w16cid="http://schemas.microsoft.com/office/word/2016/wordml/cid" xmlns:w16="http://schemas.microsoft.com/office/word/2018/wordml" xmlns:w16du="http://schemas.microsoft.com/office/word/2023/wordml/word16du" xmlns:w16sdtdh="http://schemas.microsoft.com/office/word/2020/wordml/sdtdatahash" xmlns:w16se="http://schemas.microsoft.com/office/word/2015/wordml/symex" xmlns:wpg="http://schemas.microsoft.com/office/word/2010/wordprocessingGroup" xmlns:wpi="http://schemas.microsoft.com/office/word/2010/wordprocessingInk" xmlns:wne="http://schemas.microsoft.com/office/word/2006/wordml" xmlns:wps="http://schemas.microsoft.com/office/word/2010/wordprocessingShape" mc:Ignorable="w14 w15 w16se w16cid w16 w16cex w16sdtdh wp14">
   <w:body>
     <w:tbl>
       <w:tblPr>
@@ -493,6 +493,21 @@
                       <w:rFonts w:ascii="Arial" w:hAnsi="Arial" w:cs="Arial"/>
                       <w:szCs w:val="24"/>
                     </w:rPr>
+                    <w:t>Colleague</w:t>
+                  </w:r>
+                </w:p>
+                <w:p>
+                  <w:pPr>
+                    <w:rPr>
+                      <w:rFonts w:ascii="Arial" w:hAnsi="Arial" w:cs="Arial"/>
+                      <w:szCs w:val="24"/>
+                    </w:rPr>
+                  </w:pPr>
+                  <w:r>
+                    <w:rPr>
+                      <w:rFonts w:ascii="Arial" w:hAnsi="Arial" w:cs="Arial"/>
+                      <w:szCs w:val="24"/>
+                    </w:rPr>
                     <w:fldChar w:fldCharType="begin"/>
                   </w:r>
                   <w:r>
@@ -2173,8 +2188,13 @@
         <w:pStyle w:val="Heading1"/>
       </w:pPr>
       <w:r>
-        <w:t>Thank you</w:t>
-      </w:r>
+        <w:t xml:space="preserve">Thank </w:t>
+      </w:r>
+      <w:proofErr w:type="gramStart"/>
+      <w:r>
+        <w:t>you</w:t>
+      </w:r>
+      <w:proofErr w:type="gramEnd"/>
     </w:p>
     <w:p>
       <w:pPr>
@@ -3036,7 +3056,7 @@
 </file>
 
 <file path=word/numbering.xml><?xml version="1.0" encoding="utf-8"?>
-<w:numbering xmlns:wpc="http://schemas.microsoft.com/office/word/2010/wordprocessingCanvas" xmlns:cx="http://schemas.microsoft.com/office/drawing/2014/chartex" xmlns:cx1="http://schemas.microsoft.com/office/drawing/2015/9/8/chartex" xmlns:cx2="http://schemas.microsoft.com/office/drawing/2015/10/21/chartex" xmlns:cx3="http://schemas.microsoft.com/office/drawing/2016/5/9/chartex" xmlns:cx4="http://schemas.microsoft.com/office/drawing/2016/5/10/chartex" xmlns:cx5="http://schemas.microsoft.com/office/drawing/2016/5/11/chartex" xmlns:cx6="http://schemas.microsoft.com/office/drawing/2016/5/12/chartex" xmlns:cx7="http://schemas.microsoft.com/office/drawing/2016/5/13/chartex" xmlns:cx8="http://schemas.microsoft.com/office/drawing/2016/5/14/chartex" xmlns:mc="http://schemas.openxmlformats.org/markup-compatibility/2006" xmlns:aink="http://schemas.microsoft.com/office/drawing/2016/ink" xmlns:am3d="http://schemas.microsoft.com/office/drawing/2017/model3d" xmlns:o="urn:schemas-microsoft-com:office:office" xmlns:oel="http://schemas.microsoft.com/office/2019/extlst" xmlns:r="http://schemas.openxmlformats.org/officeDocument/2006/relationships" xmlns:m="http://schemas.openxmlformats.org/officeDocument/2006/math" xmlns:v="urn:schemas-microsoft-com:vml" xmlns:wp14="http://schemas.microsoft.com/office/word/2010/wordprocessingDrawing" xmlns:wp="http://schemas.openxmlformats.org/drawingml/2006/wordprocessingDrawing" xmlns:w10="urn:schemas-microsoft-com:office:word" xmlns:w="http://schemas.openxmlformats.org/wordprocessingml/2006/main" xmlns:w14="http://schemas.microsoft.com/office/word/2010/wordml" xmlns:w15="http://schemas.microsoft.com/office/word/2012/wordml" xmlns:w16cex="http://schemas.microsoft.com/office/word/2018/wordml/cex" xmlns:w16cid="http://schemas.microsoft.com/office/word/2016/wordml/cid" xmlns:w16="http://schemas.microsoft.com/office/word/2018/wordml" xmlns:w16sdtdh="http://schemas.microsoft.com/office/word/2020/wordml/sdtdatahash" xmlns:w16se="http://schemas.microsoft.com/office/word/2015/wordml/symex" xmlns:wpg="http://schemas.microsoft.com/office/word/2010/wordprocessingGroup" xmlns:wpi="http://schemas.microsoft.com/office/word/2010/wordprocessingInk" xmlns:wne="http://schemas.microsoft.com/office/word/2006/wordml" xmlns:wps="http://schemas.microsoft.com/office/word/2010/wordprocessingShape" mc:Ignorable="w14 w15 w16se w16cid w16 w16cex w16sdtdh wp14">
+<w:numbering xmlns:wpc="http://schemas.microsoft.com/office/word/2010/wordprocessingCanvas" xmlns:cx="http://schemas.microsoft.com/office/drawing/2014/chartex" xmlns:cx1="http://schemas.microsoft.com/office/drawing/2015/9/8/chartex" xmlns:cx2="http://schemas.microsoft.com/office/drawing/2015/10/21/chartex" xmlns:cx3="http://schemas.microsoft.com/office/drawing/2016/5/9/chartex" xmlns:cx4="http://schemas.microsoft.com/office/drawing/2016/5/10/chartex" xmlns:cx5="http://schemas.microsoft.com/office/drawing/2016/5/11/chartex" xmlns:cx6="http://schemas.microsoft.com/office/drawing/2016/5/12/chartex" xmlns:cx7="http://schemas.microsoft.com/office/drawing/2016/5/13/chartex" xmlns:cx8="http://schemas.microsoft.com/office/drawing/2016/5/14/chartex" xmlns:mc="http://schemas.openxmlformats.org/markup-compatibility/2006" xmlns:aink="http://schemas.microsoft.com/office/drawing/2016/ink" xmlns:am3d="http://schemas.microsoft.com/office/drawing/2017/model3d" xmlns:o="urn:schemas-microsoft-com:office:office" xmlns:oel="http://schemas.microsoft.com/office/2019/extlst" xmlns:r="http://schemas.openxmlformats.org/officeDocument/2006/relationships" xmlns:m="http://schemas.openxmlformats.org/officeDocument/2006/math" xmlns:v="urn:schemas-microsoft-com:vml" xmlns:wp14="http://schemas.microsoft.com/office/word/2010/wordprocessingDrawing" xmlns:wp="http://schemas.openxmlformats.org/drawingml/2006/wordprocessingDrawing" xmlns:w10="urn:schemas-microsoft-com:office:word" xmlns:w="http://schemas.openxmlformats.org/wordprocessingml/2006/main" xmlns:w14="http://schemas.microsoft.com/office/word/2010/wordml" xmlns:w15="http://schemas.microsoft.com/office/word/2012/wordml" xmlns:w16cex="http://schemas.microsoft.com/office/word/2018/wordml/cex" xmlns:w16cid="http://schemas.microsoft.com/office/word/2016/wordml/cid" xmlns:w16="http://schemas.microsoft.com/office/word/2018/wordml" xmlns:w16du="http://schemas.microsoft.com/office/word/2023/wordml/word16du" xmlns:w16sdtdh="http://schemas.microsoft.com/office/word/2020/wordml/sdtdatahash" xmlns:w16se="http://schemas.microsoft.com/office/word/2015/wordml/symex" xmlns:wpg="http://schemas.microsoft.com/office/word/2010/wordprocessingGroup" xmlns:wpi="http://schemas.microsoft.com/office/word/2010/wordprocessingInk" xmlns:wne="http://schemas.microsoft.com/office/word/2006/wordml" xmlns:wps="http://schemas.microsoft.com/office/word/2010/wordprocessingShape" mc:Ignorable="w14 w15 w16se w16cid w16 w16cex w16sdtdh wp14">
   <w:abstractNum w:abstractNumId="0" w15:restartNumberingAfterBreak="0">
     <w:nsid w:val="0E44707B"/>
     <w:multiLevelType w:val="hybridMultilevel"/>

</xml_diff>

<commit_message>
CDPT-617 CT (Comms email) Update Telephone records template to include organisation name (#2177)
Co-authored-by: Andrew Pepler <andrew.pepler@digital.justice.gov.uk>
</commit_message>
<xml_diff>
--- a/lib/assets/telephone.docx
+++ b/lib/assets/telephone.docx
@@ -1,6 +1,6 @@
 
 <file path=word/document.xml><?xml version="1.0" encoding="utf-8"?>
-<w:document xmlns:wpc="http://schemas.microsoft.com/office/word/2010/wordprocessingCanvas" xmlns:cx="http://schemas.microsoft.com/office/drawing/2014/chartex" xmlns:cx1="http://schemas.microsoft.com/office/drawing/2015/9/8/chartex" xmlns:cx2="http://schemas.microsoft.com/office/drawing/2015/10/21/chartex" xmlns:cx3="http://schemas.microsoft.com/office/drawing/2016/5/9/chartex" xmlns:cx4="http://schemas.microsoft.com/office/drawing/2016/5/10/chartex" xmlns:cx5="http://schemas.microsoft.com/office/drawing/2016/5/11/chartex" xmlns:cx6="http://schemas.microsoft.com/office/drawing/2016/5/12/chartex" xmlns:cx7="http://schemas.microsoft.com/office/drawing/2016/5/13/chartex" xmlns:cx8="http://schemas.microsoft.com/office/drawing/2016/5/14/chartex" xmlns:mc="http://schemas.openxmlformats.org/markup-compatibility/2006" xmlns:aink="http://schemas.microsoft.com/office/drawing/2016/ink" xmlns:am3d="http://schemas.microsoft.com/office/drawing/2017/model3d" xmlns:o="urn:schemas-microsoft-com:office:office" xmlns:oel="http://schemas.microsoft.com/office/2019/extlst" xmlns:r="http://schemas.openxmlformats.org/officeDocument/2006/relationships" xmlns:m="http://schemas.openxmlformats.org/officeDocument/2006/math" xmlns:v="urn:schemas-microsoft-com:vml" xmlns:wp14="http://schemas.microsoft.com/office/word/2010/wordprocessingDrawing" xmlns:wp="http://schemas.openxmlformats.org/drawingml/2006/wordprocessingDrawing" xmlns:w10="urn:schemas-microsoft-com:office:word" xmlns:w="http://schemas.openxmlformats.org/wordprocessingml/2006/main" xmlns:w14="http://schemas.microsoft.com/office/word/2010/wordml" xmlns:w15="http://schemas.microsoft.com/office/word/2012/wordml" xmlns:w16cex="http://schemas.microsoft.com/office/word/2018/wordml/cex" xmlns:w16cid="http://schemas.microsoft.com/office/word/2016/wordml/cid" xmlns:w16="http://schemas.microsoft.com/office/word/2018/wordml" xmlns:w16sdtdh="http://schemas.microsoft.com/office/word/2020/wordml/sdtdatahash" xmlns:w16se="http://schemas.microsoft.com/office/word/2015/wordml/symex" xmlns:wpg="http://schemas.microsoft.com/office/word/2010/wordprocessingGroup" xmlns:wpi="http://schemas.microsoft.com/office/word/2010/wordprocessingInk" xmlns:wne="http://schemas.microsoft.com/office/word/2006/wordml" xmlns:wps="http://schemas.microsoft.com/office/word/2010/wordprocessingShape" mc:Ignorable="w14 w15 w16se w16cid w16 w16cex w16sdtdh wp14">
+<w:document xmlns:wpc="http://schemas.microsoft.com/office/word/2010/wordprocessingCanvas" xmlns:cx="http://schemas.microsoft.com/office/drawing/2014/chartex" xmlns:cx1="http://schemas.microsoft.com/office/drawing/2015/9/8/chartex" xmlns:cx2="http://schemas.microsoft.com/office/drawing/2015/10/21/chartex" xmlns:cx3="http://schemas.microsoft.com/office/drawing/2016/5/9/chartex" xmlns:cx4="http://schemas.microsoft.com/office/drawing/2016/5/10/chartex" xmlns:cx5="http://schemas.microsoft.com/office/drawing/2016/5/11/chartex" xmlns:cx6="http://schemas.microsoft.com/office/drawing/2016/5/12/chartex" xmlns:cx7="http://schemas.microsoft.com/office/drawing/2016/5/13/chartex" xmlns:cx8="http://schemas.microsoft.com/office/drawing/2016/5/14/chartex" xmlns:mc="http://schemas.openxmlformats.org/markup-compatibility/2006" xmlns:aink="http://schemas.microsoft.com/office/drawing/2016/ink" xmlns:am3d="http://schemas.microsoft.com/office/drawing/2017/model3d" xmlns:o="urn:schemas-microsoft-com:office:office" xmlns:oel="http://schemas.microsoft.com/office/2019/extlst" xmlns:r="http://schemas.openxmlformats.org/officeDocument/2006/relationships" xmlns:m="http://schemas.openxmlformats.org/officeDocument/2006/math" xmlns:v="urn:schemas-microsoft-com:vml" xmlns:wp14="http://schemas.microsoft.com/office/word/2010/wordprocessingDrawing" xmlns:wp="http://schemas.openxmlformats.org/drawingml/2006/wordprocessingDrawing" xmlns:w10="urn:schemas-microsoft-com:office:word" xmlns:w="http://schemas.openxmlformats.org/wordprocessingml/2006/main" xmlns:w14="http://schemas.microsoft.com/office/word/2010/wordml" xmlns:w15="http://schemas.microsoft.com/office/word/2012/wordml" xmlns:w16cex="http://schemas.microsoft.com/office/word/2018/wordml/cex" xmlns:w16cid="http://schemas.microsoft.com/office/word/2016/wordml/cid" xmlns:w16="http://schemas.microsoft.com/office/word/2018/wordml" xmlns:w16du="http://schemas.microsoft.com/office/word/2023/wordml/word16du" xmlns:w16sdtdh="http://schemas.microsoft.com/office/word/2020/wordml/sdtdatahash" xmlns:w16se="http://schemas.microsoft.com/office/word/2015/wordml/symex" xmlns:wpg="http://schemas.microsoft.com/office/word/2010/wordprocessingGroup" xmlns:wpi="http://schemas.microsoft.com/office/word/2010/wordprocessingInk" xmlns:wne="http://schemas.microsoft.com/office/word/2006/wordml" xmlns:wps="http://schemas.microsoft.com/office/word/2010/wordprocessingShape" mc:Ignorable="w14 w15 w16se w16cid w16 w16cex w16sdtdh wp14">
   <w:body>
     <w:tbl>
       <w:tblPr>
@@ -493,6 +493,21 @@
                       <w:rFonts w:ascii="Arial" w:hAnsi="Arial" w:cs="Arial"/>
                       <w:szCs w:val="24"/>
                     </w:rPr>
+                    <w:t>Colleague</w:t>
+                  </w:r>
+                </w:p>
+                <w:p>
+                  <w:pPr>
+                    <w:rPr>
+                      <w:rFonts w:ascii="Arial" w:hAnsi="Arial" w:cs="Arial"/>
+                      <w:szCs w:val="24"/>
+                    </w:rPr>
+                  </w:pPr>
+                  <w:r>
+                    <w:rPr>
+                      <w:rFonts w:ascii="Arial" w:hAnsi="Arial" w:cs="Arial"/>
+                      <w:szCs w:val="24"/>
+                    </w:rPr>
                     <w:fldChar w:fldCharType="begin"/>
                   </w:r>
                   <w:r>
@@ -2173,8 +2188,13 @@
         <w:pStyle w:val="Heading1"/>
       </w:pPr>
       <w:r>
-        <w:t>Thank you</w:t>
-      </w:r>
+        <w:t xml:space="preserve">Thank </w:t>
+      </w:r>
+      <w:proofErr w:type="gramStart"/>
+      <w:r>
+        <w:t>you</w:t>
+      </w:r>
+      <w:proofErr w:type="gramEnd"/>
     </w:p>
     <w:p>
       <w:pPr>
@@ -3036,7 +3056,7 @@
 </file>
 
 <file path=word/numbering.xml><?xml version="1.0" encoding="utf-8"?>
-<w:numbering xmlns:wpc="http://schemas.microsoft.com/office/word/2010/wordprocessingCanvas" xmlns:cx="http://schemas.microsoft.com/office/drawing/2014/chartex" xmlns:cx1="http://schemas.microsoft.com/office/drawing/2015/9/8/chartex" xmlns:cx2="http://schemas.microsoft.com/office/drawing/2015/10/21/chartex" xmlns:cx3="http://schemas.microsoft.com/office/drawing/2016/5/9/chartex" xmlns:cx4="http://schemas.microsoft.com/office/drawing/2016/5/10/chartex" xmlns:cx5="http://schemas.microsoft.com/office/drawing/2016/5/11/chartex" xmlns:cx6="http://schemas.microsoft.com/office/drawing/2016/5/12/chartex" xmlns:cx7="http://schemas.microsoft.com/office/drawing/2016/5/13/chartex" xmlns:cx8="http://schemas.microsoft.com/office/drawing/2016/5/14/chartex" xmlns:mc="http://schemas.openxmlformats.org/markup-compatibility/2006" xmlns:aink="http://schemas.microsoft.com/office/drawing/2016/ink" xmlns:am3d="http://schemas.microsoft.com/office/drawing/2017/model3d" xmlns:o="urn:schemas-microsoft-com:office:office" xmlns:oel="http://schemas.microsoft.com/office/2019/extlst" xmlns:r="http://schemas.openxmlformats.org/officeDocument/2006/relationships" xmlns:m="http://schemas.openxmlformats.org/officeDocument/2006/math" xmlns:v="urn:schemas-microsoft-com:vml" xmlns:wp14="http://schemas.microsoft.com/office/word/2010/wordprocessingDrawing" xmlns:wp="http://schemas.openxmlformats.org/drawingml/2006/wordprocessingDrawing" xmlns:w10="urn:schemas-microsoft-com:office:word" xmlns:w="http://schemas.openxmlformats.org/wordprocessingml/2006/main" xmlns:w14="http://schemas.microsoft.com/office/word/2010/wordml" xmlns:w15="http://schemas.microsoft.com/office/word/2012/wordml" xmlns:w16cex="http://schemas.microsoft.com/office/word/2018/wordml/cex" xmlns:w16cid="http://schemas.microsoft.com/office/word/2016/wordml/cid" xmlns:w16="http://schemas.microsoft.com/office/word/2018/wordml" xmlns:w16sdtdh="http://schemas.microsoft.com/office/word/2020/wordml/sdtdatahash" xmlns:w16se="http://schemas.microsoft.com/office/word/2015/wordml/symex" xmlns:wpg="http://schemas.microsoft.com/office/word/2010/wordprocessingGroup" xmlns:wpi="http://schemas.microsoft.com/office/word/2010/wordprocessingInk" xmlns:wne="http://schemas.microsoft.com/office/word/2006/wordml" xmlns:wps="http://schemas.microsoft.com/office/word/2010/wordprocessingShape" mc:Ignorable="w14 w15 w16se w16cid w16 w16cex w16sdtdh wp14">
+<w:numbering xmlns:wpc="http://schemas.microsoft.com/office/word/2010/wordprocessingCanvas" xmlns:cx="http://schemas.microsoft.com/office/drawing/2014/chartex" xmlns:cx1="http://schemas.microsoft.com/office/drawing/2015/9/8/chartex" xmlns:cx2="http://schemas.microsoft.com/office/drawing/2015/10/21/chartex" xmlns:cx3="http://schemas.microsoft.com/office/drawing/2016/5/9/chartex" xmlns:cx4="http://schemas.microsoft.com/office/drawing/2016/5/10/chartex" xmlns:cx5="http://schemas.microsoft.com/office/drawing/2016/5/11/chartex" xmlns:cx6="http://schemas.microsoft.com/office/drawing/2016/5/12/chartex" xmlns:cx7="http://schemas.microsoft.com/office/drawing/2016/5/13/chartex" xmlns:cx8="http://schemas.microsoft.com/office/drawing/2016/5/14/chartex" xmlns:mc="http://schemas.openxmlformats.org/markup-compatibility/2006" xmlns:aink="http://schemas.microsoft.com/office/drawing/2016/ink" xmlns:am3d="http://schemas.microsoft.com/office/drawing/2017/model3d" xmlns:o="urn:schemas-microsoft-com:office:office" xmlns:oel="http://schemas.microsoft.com/office/2019/extlst" xmlns:r="http://schemas.openxmlformats.org/officeDocument/2006/relationships" xmlns:m="http://schemas.openxmlformats.org/officeDocument/2006/math" xmlns:v="urn:schemas-microsoft-com:vml" xmlns:wp14="http://schemas.microsoft.com/office/word/2010/wordprocessingDrawing" xmlns:wp="http://schemas.openxmlformats.org/drawingml/2006/wordprocessingDrawing" xmlns:w10="urn:schemas-microsoft-com:office:word" xmlns:w="http://schemas.openxmlformats.org/wordprocessingml/2006/main" xmlns:w14="http://schemas.microsoft.com/office/word/2010/wordml" xmlns:w15="http://schemas.microsoft.com/office/word/2012/wordml" xmlns:w16cex="http://schemas.microsoft.com/office/word/2018/wordml/cex" xmlns:w16cid="http://schemas.microsoft.com/office/word/2016/wordml/cid" xmlns:w16="http://schemas.microsoft.com/office/word/2018/wordml" xmlns:w16du="http://schemas.microsoft.com/office/word/2023/wordml/word16du" xmlns:w16sdtdh="http://schemas.microsoft.com/office/word/2020/wordml/sdtdatahash" xmlns:w16se="http://schemas.microsoft.com/office/word/2015/wordml/symex" xmlns:wpg="http://schemas.microsoft.com/office/word/2010/wordprocessingGroup" xmlns:wpi="http://schemas.microsoft.com/office/word/2010/wordprocessingInk" xmlns:wne="http://schemas.microsoft.com/office/word/2006/wordml" xmlns:wps="http://schemas.microsoft.com/office/word/2010/wordprocessingShape" mc:Ignorable="w14 w15 w16se w16cid w16 w16cex w16sdtdh wp14">
   <w:abstractNum w:abstractNumId="0" w15:restartNumberingAfterBreak="0">
     <w:nsid w:val="0E44707B"/>
     <w:multiLevelType w:val="hybridMultilevel"/>

</xml_diff>

<commit_message>
telephone updated with tel number
</commit_message>
<xml_diff>
--- a/lib/assets/telephone.docx
+++ b/lib/assets/telephone.docx
@@ -1,6 +1,6 @@
 
 <file path=word/document.xml><?xml version="1.0" encoding="utf-8"?>
-<w:document xmlns:wpc="http://schemas.microsoft.com/office/word/2010/wordprocessingCanvas" xmlns:cx="http://schemas.microsoft.com/office/drawing/2014/chartex" xmlns:cx1="http://schemas.microsoft.com/office/drawing/2015/9/8/chartex" xmlns:cx2="http://schemas.microsoft.com/office/drawing/2015/10/21/chartex" xmlns:cx3="http://schemas.microsoft.com/office/drawing/2016/5/9/chartex" xmlns:cx4="http://schemas.microsoft.com/office/drawing/2016/5/10/chartex" xmlns:cx5="http://schemas.microsoft.com/office/drawing/2016/5/11/chartex" xmlns:cx6="http://schemas.microsoft.com/office/drawing/2016/5/12/chartex" xmlns:cx7="http://schemas.microsoft.com/office/drawing/2016/5/13/chartex" xmlns:cx8="http://schemas.microsoft.com/office/drawing/2016/5/14/chartex" xmlns:mc="http://schemas.openxmlformats.org/markup-compatibility/2006" xmlns:aink="http://schemas.microsoft.com/office/drawing/2016/ink" xmlns:am3d="http://schemas.microsoft.com/office/drawing/2017/model3d" xmlns:o="urn:schemas-microsoft-com:office:office" xmlns:oel="http://schemas.microsoft.com/office/2019/extlst" xmlns:r="http://schemas.openxmlformats.org/officeDocument/2006/relationships" xmlns:m="http://schemas.openxmlformats.org/officeDocument/2006/math" xmlns:v="urn:schemas-microsoft-com:vml" xmlns:wp14="http://schemas.microsoft.com/office/word/2010/wordprocessingDrawing" xmlns:wp="http://schemas.openxmlformats.org/drawingml/2006/wordprocessingDrawing" xmlns:w10="urn:schemas-microsoft-com:office:word" xmlns:w="http://schemas.openxmlformats.org/wordprocessingml/2006/main" xmlns:w14="http://schemas.microsoft.com/office/word/2010/wordml" xmlns:w15="http://schemas.microsoft.com/office/word/2012/wordml" xmlns:w16cex="http://schemas.microsoft.com/office/word/2018/wordml/cex" xmlns:w16cid="http://schemas.microsoft.com/office/word/2016/wordml/cid" xmlns:w16="http://schemas.microsoft.com/office/word/2018/wordml" xmlns:w16du="http://schemas.microsoft.com/office/word/2023/wordml/word16du" xmlns:w16sdtdh="http://schemas.microsoft.com/office/word/2020/wordml/sdtdatahash" xmlns:w16se="http://schemas.microsoft.com/office/word/2015/wordml/symex" xmlns:wpg="http://schemas.microsoft.com/office/word/2010/wordprocessingGroup" xmlns:wpi="http://schemas.microsoft.com/office/word/2010/wordprocessingInk" xmlns:wne="http://schemas.microsoft.com/office/word/2006/wordml" xmlns:wps="http://schemas.microsoft.com/office/word/2010/wordprocessingShape" mc:Ignorable="w14 w15 w16se w16cid w16 w16cex w16sdtdh wp14">
+<w:document xmlns:wpc="http://schemas.microsoft.com/office/word/2010/wordprocessingCanvas" xmlns:cx="http://schemas.microsoft.com/office/drawing/2014/chartex" xmlns:cx1="http://schemas.microsoft.com/office/drawing/2015/9/8/chartex" xmlns:cx2="http://schemas.microsoft.com/office/drawing/2015/10/21/chartex" xmlns:cx3="http://schemas.microsoft.com/office/drawing/2016/5/9/chartex" xmlns:cx4="http://schemas.microsoft.com/office/drawing/2016/5/10/chartex" xmlns:cx5="http://schemas.microsoft.com/office/drawing/2016/5/11/chartex" xmlns:cx6="http://schemas.microsoft.com/office/drawing/2016/5/12/chartex" xmlns:cx7="http://schemas.microsoft.com/office/drawing/2016/5/13/chartex" xmlns:cx8="http://schemas.microsoft.com/office/drawing/2016/5/14/chartex" xmlns:mc="http://schemas.openxmlformats.org/markup-compatibility/2006" xmlns:aink="http://schemas.microsoft.com/office/drawing/2016/ink" xmlns:am3d="http://schemas.microsoft.com/office/drawing/2017/model3d" xmlns:o="urn:schemas-microsoft-com:office:office" xmlns:oel="http://schemas.microsoft.com/office/2019/extlst" xmlns:r="http://schemas.openxmlformats.org/officeDocument/2006/relationships" xmlns:m="http://schemas.openxmlformats.org/officeDocument/2006/math" xmlns:v="urn:schemas-microsoft-com:vml" xmlns:wp14="http://schemas.microsoft.com/office/word/2010/wordprocessingDrawing" xmlns:wp="http://schemas.openxmlformats.org/drawingml/2006/wordprocessingDrawing" xmlns:w10="urn:schemas-microsoft-com:office:word" xmlns:w="http://schemas.openxmlformats.org/wordprocessingml/2006/main" xmlns:w14="http://schemas.microsoft.com/office/word/2010/wordml" xmlns:w15="http://schemas.microsoft.com/office/word/2012/wordml" xmlns:w16cex="http://schemas.microsoft.com/office/word/2018/wordml/cex" xmlns:w16cid="http://schemas.microsoft.com/office/word/2016/wordml/cid" xmlns:w16="http://schemas.microsoft.com/office/word/2018/wordml" xmlns:w16sdtdh="http://schemas.microsoft.com/office/word/2020/wordml/sdtdatahash" xmlns:w16se="http://schemas.microsoft.com/office/word/2015/wordml/symex" xmlns:wpg="http://schemas.microsoft.com/office/word/2010/wordprocessingGroup" xmlns:wpi="http://schemas.microsoft.com/office/word/2010/wordprocessingInk" xmlns:wne="http://schemas.microsoft.com/office/word/2006/wordml" xmlns:wps="http://schemas.microsoft.com/office/word/2010/wordprocessingShape" mc:Ignorable="w14 w15 w16se w16cid w16 w16cex w16sdtdh wp14">
   <w:body>
     <w:tbl>
       <w:tblPr>
@@ -370,6 +370,39 @@
                     <w:spacing w:line="220" w:lineRule="exact"/>
                     <w:rPr>
                       <w:rFonts w:ascii="Arial" w:hAnsi="Arial" w:cs="Arial"/>
+                      <w:b/>
+                      <w:sz w:val="22"/>
+                      <w:lang w:val="de-DE"/>
+                    </w:rPr>
+                  </w:pPr>
+                  <w:r>
+                    <w:rPr>
+                      <w:rFonts w:ascii="Arial" w:hAnsi="Arial" w:cs="Arial"/>
+                      <w:b/>
+                      <w:sz w:val="22"/>
+                      <w:lang w:val="de-DE"/>
+                    </w:rPr>
+                    <w:t xml:space="preserve">T  </w:t>
+                  </w:r>
+                  <w:r>
+                    <w:rPr>
+                      <w:rFonts w:ascii="Arial" w:hAnsi="Arial" w:cs="Arial"/>
+                      <w:bCs/>
+                      <w:sz w:val="22"/>
+                      <w:lang w:val="de-DE"/>
+                    </w:rPr>
+                    <w:t>01283 496 136</w:t>
+                  </w:r>
+                </w:p>
+                <w:p>
+                  <w:pPr>
+                    <w:overflowPunct w:val="0"/>
+                    <w:autoSpaceDE w:val="0"/>
+                    <w:autoSpaceDN w:val="0"/>
+                    <w:adjustRightInd w:val="0"/>
+                    <w:spacing w:line="220" w:lineRule="exact"/>
+                    <w:rPr>
+                      <w:rFonts w:ascii="Arial" w:hAnsi="Arial" w:cs="Arial"/>
                       <w:sz w:val="22"/>
                       <w:lang w:val="de-DE"/>
                     </w:rPr>
@@ -2188,13 +2221,8 @@
         <w:pStyle w:val="Heading1"/>
       </w:pPr>
       <w:r>
-        <w:t xml:space="preserve">Thank </w:t>
-      </w:r>
-      <w:proofErr w:type="gramStart"/>
-      <w:r>
-        <w:t>you</w:t>
-      </w:r>
-      <w:proofErr w:type="gramEnd"/>
+        <w:t>Thank you</w:t>
+      </w:r>
     </w:p>
     <w:p>
       <w:pPr>
@@ -3056,7 +3084,7 @@
 </file>
 
 <file path=word/numbering.xml><?xml version="1.0" encoding="utf-8"?>
-<w:numbering xmlns:wpc="http://schemas.microsoft.com/office/word/2010/wordprocessingCanvas" xmlns:cx="http://schemas.microsoft.com/office/drawing/2014/chartex" xmlns:cx1="http://schemas.microsoft.com/office/drawing/2015/9/8/chartex" xmlns:cx2="http://schemas.microsoft.com/office/drawing/2015/10/21/chartex" xmlns:cx3="http://schemas.microsoft.com/office/drawing/2016/5/9/chartex" xmlns:cx4="http://schemas.microsoft.com/office/drawing/2016/5/10/chartex" xmlns:cx5="http://schemas.microsoft.com/office/drawing/2016/5/11/chartex" xmlns:cx6="http://schemas.microsoft.com/office/drawing/2016/5/12/chartex" xmlns:cx7="http://schemas.microsoft.com/office/drawing/2016/5/13/chartex" xmlns:cx8="http://schemas.microsoft.com/office/drawing/2016/5/14/chartex" xmlns:mc="http://schemas.openxmlformats.org/markup-compatibility/2006" xmlns:aink="http://schemas.microsoft.com/office/drawing/2016/ink" xmlns:am3d="http://schemas.microsoft.com/office/drawing/2017/model3d" xmlns:o="urn:schemas-microsoft-com:office:office" xmlns:oel="http://schemas.microsoft.com/office/2019/extlst" xmlns:r="http://schemas.openxmlformats.org/officeDocument/2006/relationships" xmlns:m="http://schemas.openxmlformats.org/officeDocument/2006/math" xmlns:v="urn:schemas-microsoft-com:vml" xmlns:wp14="http://schemas.microsoft.com/office/word/2010/wordprocessingDrawing" xmlns:wp="http://schemas.openxmlformats.org/drawingml/2006/wordprocessingDrawing" xmlns:w10="urn:schemas-microsoft-com:office:word" xmlns:w="http://schemas.openxmlformats.org/wordprocessingml/2006/main" xmlns:w14="http://schemas.microsoft.com/office/word/2010/wordml" xmlns:w15="http://schemas.microsoft.com/office/word/2012/wordml" xmlns:w16cex="http://schemas.microsoft.com/office/word/2018/wordml/cex" xmlns:w16cid="http://schemas.microsoft.com/office/word/2016/wordml/cid" xmlns:w16="http://schemas.microsoft.com/office/word/2018/wordml" xmlns:w16du="http://schemas.microsoft.com/office/word/2023/wordml/word16du" xmlns:w16sdtdh="http://schemas.microsoft.com/office/word/2020/wordml/sdtdatahash" xmlns:w16se="http://schemas.microsoft.com/office/word/2015/wordml/symex" xmlns:wpg="http://schemas.microsoft.com/office/word/2010/wordprocessingGroup" xmlns:wpi="http://schemas.microsoft.com/office/word/2010/wordprocessingInk" xmlns:wne="http://schemas.microsoft.com/office/word/2006/wordml" xmlns:wps="http://schemas.microsoft.com/office/word/2010/wordprocessingShape" mc:Ignorable="w14 w15 w16se w16cid w16 w16cex w16sdtdh wp14">
+<w:numbering xmlns:wpc="http://schemas.microsoft.com/office/word/2010/wordprocessingCanvas" xmlns:cx="http://schemas.microsoft.com/office/drawing/2014/chartex" xmlns:cx1="http://schemas.microsoft.com/office/drawing/2015/9/8/chartex" xmlns:cx2="http://schemas.microsoft.com/office/drawing/2015/10/21/chartex" xmlns:cx3="http://schemas.microsoft.com/office/drawing/2016/5/9/chartex" xmlns:cx4="http://schemas.microsoft.com/office/drawing/2016/5/10/chartex" xmlns:cx5="http://schemas.microsoft.com/office/drawing/2016/5/11/chartex" xmlns:cx6="http://schemas.microsoft.com/office/drawing/2016/5/12/chartex" xmlns:cx7="http://schemas.microsoft.com/office/drawing/2016/5/13/chartex" xmlns:cx8="http://schemas.microsoft.com/office/drawing/2016/5/14/chartex" xmlns:mc="http://schemas.openxmlformats.org/markup-compatibility/2006" xmlns:aink="http://schemas.microsoft.com/office/drawing/2016/ink" xmlns:am3d="http://schemas.microsoft.com/office/drawing/2017/model3d" xmlns:o="urn:schemas-microsoft-com:office:office" xmlns:oel="http://schemas.microsoft.com/office/2019/extlst" xmlns:r="http://schemas.openxmlformats.org/officeDocument/2006/relationships" xmlns:m="http://schemas.openxmlformats.org/officeDocument/2006/math" xmlns:v="urn:schemas-microsoft-com:vml" xmlns:wp14="http://schemas.microsoft.com/office/word/2010/wordprocessingDrawing" xmlns:wp="http://schemas.openxmlformats.org/drawingml/2006/wordprocessingDrawing" xmlns:w10="urn:schemas-microsoft-com:office:word" xmlns:w="http://schemas.openxmlformats.org/wordprocessingml/2006/main" xmlns:w14="http://schemas.microsoft.com/office/word/2010/wordml" xmlns:w15="http://schemas.microsoft.com/office/word/2012/wordml" xmlns:w16cex="http://schemas.microsoft.com/office/word/2018/wordml/cex" xmlns:w16cid="http://schemas.microsoft.com/office/word/2016/wordml/cid" xmlns:w16="http://schemas.microsoft.com/office/word/2018/wordml" xmlns:w16sdtdh="http://schemas.microsoft.com/office/word/2020/wordml/sdtdatahash" xmlns:w16se="http://schemas.microsoft.com/office/word/2015/wordml/symex" xmlns:wpg="http://schemas.microsoft.com/office/word/2010/wordprocessingGroup" xmlns:wpi="http://schemas.microsoft.com/office/word/2010/wordprocessingInk" xmlns:wne="http://schemas.microsoft.com/office/word/2006/wordml" xmlns:wps="http://schemas.microsoft.com/office/word/2010/wordprocessingShape" mc:Ignorable="w14 w15 w16se w16cid w16 w16cex w16sdtdh wp14">
   <w:abstractNum w:abstractNumId="0" w15:restartNumberingAfterBreak="0">
     <w:nsid w:val="0E44707B"/>
     <w:multiLevelType w:val="hybridMultilevel"/>

</xml_diff>